<commit_message>
Make behavioural network different to disease network (see POLYMOD.docx for details)
</commit_message>
<xml_diff>
--- a/POLYMOD.docx
+++ b/POLYMOD.docx
@@ -2,6 +2,26 @@
 <file path=word/document.xml><?xml version="1.0" encoding="utf-8"?>
 <w:document xmlns:wpc="http://schemas.microsoft.com/office/word/2010/wordprocessingCanvas" xmlns:cx="http://schemas.microsoft.com/office/drawing/2014/chartex" xmlns:cx1="http://schemas.microsoft.com/office/drawing/2015/9/8/chartex" xmlns:cx2="http://schemas.microsoft.com/office/drawing/2015/10/21/chartex" xmlns:cx3="http://schemas.microsoft.com/office/drawing/2016/5/9/chartex" xmlns:cx4="http://schemas.microsoft.com/office/drawing/2016/5/10/chartex" xmlns:cx5="http://schemas.microsoft.com/office/drawing/2016/5/11/chartex" xmlns:cx6="http://schemas.microsoft.com/office/drawing/2016/5/12/chartex" xmlns:cx7="http://schemas.microsoft.com/office/drawing/2016/5/13/chartex" xmlns:cx8="http://schemas.microsoft.com/office/drawing/2016/5/14/chartex" xmlns:mc="http://schemas.openxmlformats.org/markup-compatibility/2006" xmlns:aink="http://schemas.microsoft.com/office/drawing/2016/ink" xmlns:am3d="http://schemas.microsoft.com/office/drawing/2017/model3d" xmlns:o="urn:schemas-microsoft-com:office:office" xmlns:r="http://schemas.openxmlformats.org/officeDocument/2006/relationships" xmlns:m="http://schemas.openxmlformats.org/officeDocument/2006/math" xmlns:v="urn:schemas-microsoft-com:vml" xmlns:wp14="http://schemas.microsoft.com/office/word/2010/wordprocessingDrawing" xmlns:wp="http://schemas.openxmlformats.org/drawingml/2006/wordprocessingDrawing" xmlns:w10="urn:schemas-microsoft-com:office:word" xmlns:w="http://schemas.openxmlformats.org/wordprocessingml/2006/main" xmlns:w14="http://schemas.microsoft.com/office/word/2010/wordml" xmlns:w15="http://schemas.microsoft.com/office/word/2012/wordml" xmlns:w16cex="http://schemas.microsoft.com/office/word/2018/wordml/cex" xmlns:w16cid="http://schemas.microsoft.com/office/word/2016/wordml/cid" xmlns:w16="http://schemas.microsoft.com/office/word/2018/wordml" xmlns:w16sdtdh="http://schemas.microsoft.com/office/word/2020/wordml/sdtdatahash" xmlns:w16se="http://schemas.microsoft.com/office/word/2015/wordml/symex" xmlns:wpg="http://schemas.microsoft.com/office/word/2010/wordprocessingGroup" xmlns:wpi="http://schemas.microsoft.com/office/word/2010/wordprocessingInk" xmlns:wne="http://schemas.microsoft.com/office/word/2006/wordml" xmlns:wps="http://schemas.microsoft.com/office/word/2010/wordprocessingShape" mc:Ignorable="w14 w15 w16se w16cid w16 w16cex w16sdtdh wp14">
   <w:body>
+    <w:p>
+      <w:pPr>
+        <w:rPr>
+          <w:b/>
+          <w:color w:val="FF0000"/>
+          <w:sz w:val="22"/>
+          <w:szCs w:val="22"/>
+        </w:rPr>
+      </w:pPr>
+    </w:p>
+    <w:p>
+      <w:pPr>
+        <w:rPr>
+          <w:b/>
+          <w:color w:val="FF0000"/>
+          <w:sz w:val="22"/>
+          <w:szCs w:val="22"/>
+        </w:rPr>
+      </w:pPr>
+    </w:p>
     <w:p>
       <w:pPr>
         <w:rPr>
@@ -8337,7 +8357,7 @@
           <w:sz w:val="22"/>
           <w:szCs w:val="22"/>
         </w:rPr>
-        <w:t>b) physical contacts only</w:t>
+        <w:t>b) physical contacts</w:t>
       </w:r>
     </w:p>
     <w:tbl>
@@ -19042,7 +19062,7 @@
           <w:sz w:val="22"/>
           <w:szCs w:val="22"/>
         </w:rPr>
-        <w:t>b) physical contacts only</w:t>
+        <w:t>b) physical contacts</w:t>
       </w:r>
     </w:p>
     <w:tbl>
@@ -25744,7 +25764,7 @@
           <w:sz w:val="22"/>
           <w:szCs w:val="22"/>
         </w:rPr>
-        <w:t>physical contacts only</w:t>
+        <w:t>physical contacts</w:t>
       </w:r>
     </w:p>
     <w:p>
@@ -28965,6 +28985,755 @@
           <w:sz w:val="22"/>
           <w:szCs w:val="22"/>
         </w:rPr>
+        <w:t>physical contacts</w:t>
+      </w:r>
+    </w:p>
+    <w:p>
+      <w:pPr>
+        <w:rPr>
+          <w:sz w:val="22"/>
+          <w:szCs w:val="22"/>
+        </w:rPr>
+      </w:pPr>
+    </w:p>
+    <w:tbl>
+      <w:tblPr>
+        <w:tblW w:w="0" w:type="auto"/>
+        <w:tblLayout w:type="fixed"/>
+        <w:tblCellMar>
+          <w:left w:w="0" w:type="dxa"/>
+          <w:right w:w="0" w:type="dxa"/>
+        </w:tblCellMar>
+        <w:tblLook w:val="0000" w:firstRow="0" w:lastRow="0" w:firstColumn="0" w:lastColumn="0" w:noHBand="0" w:noVBand="0"/>
+      </w:tblPr>
+      <w:tblGrid>
+        <w:gridCol w:w="901"/>
+        <w:gridCol w:w="1791"/>
+        <w:gridCol w:w="2544"/>
+        <w:gridCol w:w="1724"/>
+        <w:gridCol w:w="1725"/>
+      </w:tblGrid>
+      <w:tr>
+        <w:trPr>
+          <w:gridAfter w:val="3"/>
+          <w:wAfter w:w="5993" w:type="dxa"/>
+          <w:trHeight w:val="281"/>
+        </w:trPr>
+        <w:tc>
+          <w:tcPr>
+            <w:tcW w:w="901" w:type="dxa"/>
+            <w:tcBorders>
+              <w:top w:val="nil"/>
+              <w:left w:val="nil"/>
+              <w:bottom w:val="nil"/>
+              <w:right w:val="nil"/>
+            </w:tcBorders>
+            <w:shd w:val="clear" w:color="auto" w:fill="auto"/>
+            <w:noWrap/>
+            <w:vAlign w:val="bottom"/>
+          </w:tcPr>
+          <w:p>
+            <w:pPr>
+              <w:rPr>
+                <w:sz w:val="22"/>
+                <w:szCs w:val="22"/>
+              </w:rPr>
+            </w:pPr>
+          </w:p>
+        </w:tc>
+        <w:tc>
+          <w:tcPr>
+            <w:tcW w:w="1791" w:type="dxa"/>
+            <w:tcBorders>
+              <w:top w:val="nil"/>
+              <w:left w:val="nil"/>
+              <w:bottom w:val="nil"/>
+              <w:right w:val="single" w:sz="4" w:space="0" w:color="auto"/>
+            </w:tcBorders>
+            <w:shd w:val="clear" w:color="auto" w:fill="auto"/>
+            <w:noWrap/>
+            <w:vAlign w:val="bottom"/>
+          </w:tcPr>
+          <w:p>
+            <w:pPr>
+              <w:rPr>
+                <w:sz w:val="22"/>
+                <w:szCs w:val="22"/>
+              </w:rPr>
+            </w:pPr>
+          </w:p>
+        </w:tc>
+      </w:tr>
+      <w:tr>
+        <w:trPr>
+          <w:trHeight w:val="289"/>
+        </w:trPr>
+        <w:tc>
+          <w:tcPr>
+            <w:tcW w:w="2692" w:type="dxa"/>
+            <w:gridSpan w:val="2"/>
+            <w:tcBorders>
+              <w:top w:val="nil"/>
+              <w:left w:val="nil"/>
+              <w:bottom w:val="single" w:sz="4" w:space="0" w:color="auto"/>
+              <w:right w:val="single" w:sz="4" w:space="0" w:color="auto"/>
+            </w:tcBorders>
+            <w:shd w:val="clear" w:color="auto" w:fill="auto"/>
+            <w:noWrap/>
+            <w:vAlign w:val="bottom"/>
+          </w:tcPr>
+          <w:p>
+            <w:pPr>
+              <w:rPr>
+                <w:b/>
+                <w:sz w:val="22"/>
+                <w:szCs w:val="22"/>
+              </w:rPr>
+            </w:pPr>
+            <w:r>
+              <w:rPr>
+                <w:b/>
+                <w:sz w:val="22"/>
+                <w:szCs w:val="22"/>
+              </w:rPr>
+              <w:t>age of contact</w:t>
+            </w:r>
+          </w:p>
+        </w:tc>
+        <w:tc>
+          <w:tcPr>
+            <w:tcW w:w="2544" w:type="dxa"/>
+            <w:tcBorders>
+              <w:top w:val="single" w:sz="4" w:space="0" w:color="auto"/>
+              <w:left w:val="single" w:sz="4" w:space="0" w:color="auto"/>
+              <w:bottom w:val="single" w:sz="4" w:space="0" w:color="auto"/>
+              <w:right w:val="nil"/>
+            </w:tcBorders>
+            <w:shd w:val="clear" w:color="auto" w:fill="auto"/>
+            <w:noWrap/>
+            <w:vAlign w:val="center"/>
+          </w:tcPr>
+          <w:p>
+            <w:pPr>
+              <w:jc w:val="right"/>
+              <w:rPr>
+                <w:sz w:val="22"/>
+                <w:szCs w:val="22"/>
+              </w:rPr>
+            </w:pPr>
+            <w:r>
+              <w:rPr>
+                <w:sz w:val="22"/>
+                <w:szCs w:val="22"/>
+              </w:rPr>
+              <w:t>00-</w:t>
+            </w:r>
+            <w:r>
+              <w:rPr>
+                <w:sz w:val="22"/>
+                <w:szCs w:val="22"/>
+              </w:rPr>
+              <w:t>1</w:t>
+            </w:r>
+            <w:r>
+              <w:rPr>
+                <w:sz w:val="22"/>
+                <w:szCs w:val="22"/>
+              </w:rPr>
+              <w:t>4</w:t>
+            </w:r>
+          </w:p>
+        </w:tc>
+        <w:tc>
+          <w:tcPr>
+            <w:tcW w:w="1724" w:type="dxa"/>
+            <w:tcBorders>
+              <w:top w:val="single" w:sz="4" w:space="0" w:color="auto"/>
+              <w:left w:val="nil"/>
+              <w:bottom w:val="single" w:sz="4" w:space="0" w:color="auto"/>
+              <w:right w:val="nil"/>
+            </w:tcBorders>
+            <w:shd w:val="clear" w:color="auto" w:fill="auto"/>
+            <w:noWrap/>
+            <w:vAlign w:val="center"/>
+          </w:tcPr>
+          <w:p>
+            <w:pPr>
+              <w:jc w:val="right"/>
+              <w:rPr>
+                <w:sz w:val="22"/>
+                <w:szCs w:val="22"/>
+              </w:rPr>
+            </w:pPr>
+            <w:r>
+              <w:rPr>
+                <w:sz w:val="22"/>
+                <w:szCs w:val="22"/>
+              </w:rPr>
+              <w:t>15-</w:t>
+            </w:r>
+            <w:r>
+              <w:rPr>
+                <w:sz w:val="22"/>
+                <w:szCs w:val="22"/>
+              </w:rPr>
+              <w:t>64</w:t>
+            </w:r>
+          </w:p>
+        </w:tc>
+        <w:tc>
+          <w:tcPr>
+            <w:tcW w:w="1725" w:type="dxa"/>
+            <w:tcBorders>
+              <w:top w:val="single" w:sz="4" w:space="0" w:color="auto"/>
+              <w:left w:val="nil"/>
+              <w:bottom w:val="single" w:sz="4" w:space="0" w:color="auto"/>
+              <w:right w:val="nil"/>
+            </w:tcBorders>
+            <w:shd w:val="clear" w:color="auto" w:fill="auto"/>
+            <w:noWrap/>
+            <w:vAlign w:val="center"/>
+          </w:tcPr>
+          <w:p>
+            <w:pPr>
+              <w:jc w:val="right"/>
+              <w:rPr>
+                <w:sz w:val="22"/>
+                <w:szCs w:val="22"/>
+              </w:rPr>
+            </w:pPr>
+            <w:r>
+              <w:rPr>
+                <w:sz w:val="22"/>
+                <w:szCs w:val="22"/>
+              </w:rPr>
+              <w:t>65+</w:t>
+            </w:r>
+          </w:p>
+        </w:tc>
+      </w:tr>
+      <w:tr>
+        <w:trPr>
+          <w:trHeight w:val="281"/>
+        </w:trPr>
+        <w:tc>
+          <w:tcPr>
+            <w:tcW w:w="901" w:type="dxa"/>
+            <w:tcBorders>
+              <w:top w:val="single" w:sz="4" w:space="0" w:color="auto"/>
+              <w:left w:val="nil"/>
+              <w:bottom w:val="nil"/>
+              <w:right w:val="nil"/>
+            </w:tcBorders>
+            <w:shd w:val="clear" w:color="auto" w:fill="auto"/>
+            <w:noWrap/>
+            <w:vAlign w:val="bottom"/>
+          </w:tcPr>
+          <w:p>
+            <w:pPr>
+              <w:rPr>
+                <w:sz w:val="22"/>
+                <w:szCs w:val="22"/>
+              </w:rPr>
+            </w:pPr>
+          </w:p>
+        </w:tc>
+        <w:tc>
+          <w:tcPr>
+            <w:tcW w:w="1791" w:type="dxa"/>
+            <w:tcBorders>
+              <w:top w:val="single" w:sz="4" w:space="0" w:color="auto"/>
+              <w:left w:val="nil"/>
+              <w:bottom w:val="nil"/>
+              <w:right w:val="single" w:sz="4" w:space="0" w:color="auto"/>
+            </w:tcBorders>
+            <w:shd w:val="clear" w:color="auto" w:fill="auto"/>
+            <w:noWrap/>
+            <w:vAlign w:val="bottom"/>
+          </w:tcPr>
+          <w:p>
+            <w:pPr>
+              <w:rPr>
+                <w:sz w:val="22"/>
+                <w:szCs w:val="22"/>
+              </w:rPr>
+            </w:pPr>
+            <w:r>
+              <w:rPr>
+                <w:sz w:val="22"/>
+                <w:szCs w:val="22"/>
+              </w:rPr>
+              <w:t>00-</w:t>
+            </w:r>
+            <w:r>
+              <w:rPr>
+                <w:sz w:val="22"/>
+                <w:szCs w:val="22"/>
+              </w:rPr>
+              <w:t>1</w:t>
+            </w:r>
+            <w:r>
+              <w:rPr>
+                <w:sz w:val="22"/>
+                <w:szCs w:val="22"/>
+              </w:rPr>
+              <w:t>4</w:t>
+            </w:r>
+          </w:p>
+        </w:tc>
+        <w:tc>
+          <w:tcPr>
+            <w:tcW w:w="2544" w:type="dxa"/>
+            <w:tcBorders>
+              <w:top w:val="single" w:sz="4" w:space="0" w:color="auto"/>
+              <w:left w:val="single" w:sz="4" w:space="0" w:color="auto"/>
+              <w:bottom w:val="nil"/>
+              <w:right w:val="nil"/>
+            </w:tcBorders>
+            <w:shd w:val="clear" w:color="auto" w:fill="auto"/>
+            <w:noWrap/>
+            <w:vAlign w:val="bottom"/>
+          </w:tcPr>
+          <w:p>
+            <w:pPr>
+              <w:jc w:val="right"/>
+              <w:rPr>
+                <w:sz w:val="22"/>
+                <w:szCs w:val="22"/>
+              </w:rPr>
+            </w:pPr>
+            <w:r>
+              <w:rPr>
+                <w:sz w:val="22"/>
+                <w:szCs w:val="22"/>
+              </w:rPr>
+              <w:t>3.93058489</w:t>
+            </w:r>
+          </w:p>
+        </w:tc>
+        <w:tc>
+          <w:tcPr>
+            <w:tcW w:w="1724" w:type="dxa"/>
+            <w:tcBorders>
+              <w:top w:val="single" w:sz="4" w:space="0" w:color="auto"/>
+              <w:left w:val="nil"/>
+              <w:bottom w:val="nil"/>
+              <w:right w:val="nil"/>
+            </w:tcBorders>
+            <w:shd w:val="clear" w:color="auto" w:fill="auto"/>
+            <w:noWrap/>
+            <w:vAlign w:val="bottom"/>
+          </w:tcPr>
+          <w:p>
+            <w:pPr>
+              <w:jc w:val="right"/>
+              <w:rPr>
+                <w:sz w:val="22"/>
+                <w:szCs w:val="22"/>
+              </w:rPr>
+            </w:pPr>
+            <w:r>
+              <w:rPr>
+                <w:sz w:val="22"/>
+                <w:szCs w:val="22"/>
+              </w:rPr>
+              <w:t>1.190114145</w:t>
+            </w:r>
+          </w:p>
+        </w:tc>
+        <w:tc>
+          <w:tcPr>
+            <w:tcW w:w="1725" w:type="dxa"/>
+            <w:tcBorders>
+              <w:top w:val="single" w:sz="4" w:space="0" w:color="auto"/>
+              <w:left w:val="nil"/>
+              <w:bottom w:val="nil"/>
+              <w:right w:val="nil"/>
+            </w:tcBorders>
+            <w:shd w:val="clear" w:color="auto" w:fill="auto"/>
+            <w:noWrap/>
+            <w:vAlign w:val="bottom"/>
+          </w:tcPr>
+          <w:p>
+            <w:pPr>
+              <w:jc w:val="right"/>
+              <w:rPr>
+                <w:sz w:val="22"/>
+                <w:szCs w:val="22"/>
+              </w:rPr>
+            </w:pPr>
+            <w:r>
+              <w:rPr>
+                <w:sz w:val="22"/>
+                <w:szCs w:val="22"/>
+              </w:rPr>
+              <w:t>0.5518650089</w:t>
+            </w:r>
+          </w:p>
+        </w:tc>
+      </w:tr>
+      <w:tr>
+        <w:trPr>
+          <w:trHeight w:val="289"/>
+        </w:trPr>
+        <w:tc>
+          <w:tcPr>
+            <w:tcW w:w="901" w:type="dxa"/>
+            <w:tcBorders>
+              <w:top w:val="nil"/>
+              <w:left w:val="nil"/>
+              <w:bottom w:val="nil"/>
+              <w:right w:val="nil"/>
+            </w:tcBorders>
+            <w:shd w:val="clear" w:color="auto" w:fill="auto"/>
+            <w:noWrap/>
+            <w:vAlign w:val="bottom"/>
+          </w:tcPr>
+          <w:p>
+            <w:pPr>
+              <w:rPr>
+                <w:sz w:val="22"/>
+                <w:szCs w:val="22"/>
+              </w:rPr>
+            </w:pPr>
+          </w:p>
+        </w:tc>
+        <w:tc>
+          <w:tcPr>
+            <w:tcW w:w="1791" w:type="dxa"/>
+            <w:tcBorders>
+              <w:top w:val="nil"/>
+              <w:left w:val="nil"/>
+              <w:bottom w:val="nil"/>
+              <w:right w:val="single" w:sz="4" w:space="0" w:color="auto"/>
+            </w:tcBorders>
+            <w:shd w:val="clear" w:color="auto" w:fill="auto"/>
+            <w:noWrap/>
+            <w:vAlign w:val="bottom"/>
+          </w:tcPr>
+          <w:p>
+            <w:pPr>
+              <w:rPr>
+                <w:sz w:val="22"/>
+                <w:szCs w:val="22"/>
+              </w:rPr>
+            </w:pPr>
+            <w:r>
+              <w:rPr>
+                <w:sz w:val="22"/>
+                <w:szCs w:val="22"/>
+              </w:rPr>
+              <w:t>15-</w:t>
+            </w:r>
+            <w:r>
+              <w:rPr>
+                <w:sz w:val="22"/>
+                <w:szCs w:val="22"/>
+              </w:rPr>
+              <w:t>64</w:t>
+            </w:r>
+          </w:p>
+        </w:tc>
+        <w:tc>
+          <w:tcPr>
+            <w:tcW w:w="2544" w:type="dxa"/>
+            <w:tcBorders>
+              <w:top w:val="nil"/>
+              <w:left w:val="single" w:sz="4" w:space="0" w:color="auto"/>
+              <w:bottom w:val="nil"/>
+              <w:right w:val="nil"/>
+            </w:tcBorders>
+            <w:shd w:val="clear" w:color="auto" w:fill="auto"/>
+            <w:noWrap/>
+            <w:vAlign w:val="bottom"/>
+          </w:tcPr>
+          <w:p>
+            <w:pPr>
+              <w:jc w:val="right"/>
+              <w:rPr>
+                <w:sz w:val="22"/>
+                <w:szCs w:val="22"/>
+              </w:rPr>
+            </w:pPr>
+            <w:r>
+              <w:rPr>
+                <w:sz w:val="22"/>
+                <w:szCs w:val="22"/>
+              </w:rPr>
+              <w:t>3.383039627</w:t>
+            </w:r>
+          </w:p>
+        </w:tc>
+        <w:tc>
+          <w:tcPr>
+            <w:tcW w:w="1724" w:type="dxa"/>
+            <w:tcBorders>
+              <w:top w:val="nil"/>
+              <w:left w:val="nil"/>
+              <w:bottom w:val="nil"/>
+              <w:right w:val="nil"/>
+            </w:tcBorders>
+            <w:shd w:val="clear" w:color="auto" w:fill="auto"/>
+            <w:noWrap/>
+            <w:vAlign w:val="bottom"/>
+          </w:tcPr>
+          <w:p>
+            <w:pPr>
+              <w:jc w:val="right"/>
+              <w:rPr>
+                <w:sz w:val="22"/>
+                <w:szCs w:val="22"/>
+              </w:rPr>
+            </w:pPr>
+            <w:r>
+              <w:rPr>
+                <w:sz w:val="22"/>
+                <w:szCs w:val="22"/>
+              </w:rPr>
+              <w:t>3.518210743</w:t>
+            </w:r>
+          </w:p>
+        </w:tc>
+        <w:tc>
+          <w:tcPr>
+            <w:tcW w:w="1725" w:type="dxa"/>
+            <w:tcBorders>
+              <w:top w:val="nil"/>
+              <w:left w:val="nil"/>
+              <w:bottom w:val="nil"/>
+              <w:right w:val="nil"/>
+            </w:tcBorders>
+            <w:shd w:val="clear" w:color="auto" w:fill="auto"/>
+            <w:noWrap/>
+            <w:vAlign w:val="bottom"/>
+          </w:tcPr>
+          <w:p>
+            <w:pPr>
+              <w:jc w:val="right"/>
+              <w:rPr>
+                <w:sz w:val="22"/>
+                <w:szCs w:val="22"/>
+              </w:rPr>
+            </w:pPr>
+            <w:r>
+              <w:rPr>
+                <w:sz w:val="22"/>
+                <w:szCs w:val="22"/>
+              </w:rPr>
+              <w:t>1.390106572</w:t>
+            </w:r>
+          </w:p>
+        </w:tc>
+      </w:tr>
+      <w:tr>
+        <w:trPr>
+          <w:trHeight w:val="289"/>
+        </w:trPr>
+        <w:tc>
+          <w:tcPr>
+            <w:tcW w:w="901" w:type="dxa"/>
+            <w:tcBorders>
+              <w:top w:val="nil"/>
+              <w:left w:val="nil"/>
+              <w:bottom w:val="nil"/>
+              <w:right w:val="nil"/>
+            </w:tcBorders>
+            <w:shd w:val="clear" w:color="auto" w:fill="auto"/>
+            <w:noWrap/>
+            <w:vAlign w:val="bottom"/>
+          </w:tcPr>
+          <w:p>
+            <w:pPr>
+              <w:rPr>
+                <w:sz w:val="22"/>
+                <w:szCs w:val="22"/>
+              </w:rPr>
+            </w:pPr>
+          </w:p>
+        </w:tc>
+        <w:tc>
+          <w:tcPr>
+            <w:tcW w:w="1791" w:type="dxa"/>
+            <w:tcBorders>
+              <w:top w:val="nil"/>
+              <w:left w:val="nil"/>
+              <w:bottom w:val="nil"/>
+              <w:right w:val="single" w:sz="4" w:space="0" w:color="auto"/>
+            </w:tcBorders>
+            <w:shd w:val="clear" w:color="auto" w:fill="auto"/>
+            <w:noWrap/>
+            <w:vAlign w:val="bottom"/>
+          </w:tcPr>
+          <w:p>
+            <w:pPr>
+              <w:rPr>
+                <w:sz w:val="22"/>
+                <w:szCs w:val="22"/>
+              </w:rPr>
+            </w:pPr>
+            <w:r>
+              <w:rPr>
+                <w:sz w:val="22"/>
+                <w:szCs w:val="22"/>
+              </w:rPr>
+              <w:t>65</w:t>
+            </w:r>
+            <w:r>
+              <w:rPr>
+                <w:sz w:val="22"/>
+                <w:szCs w:val="22"/>
+              </w:rPr>
+              <w:t>+</w:t>
+            </w:r>
+          </w:p>
+        </w:tc>
+        <w:tc>
+          <w:tcPr>
+            <w:tcW w:w="2544" w:type="dxa"/>
+            <w:tcBorders>
+              <w:top w:val="nil"/>
+              <w:left w:val="single" w:sz="4" w:space="0" w:color="auto"/>
+              <w:bottom w:val="nil"/>
+              <w:right w:val="nil"/>
+            </w:tcBorders>
+            <w:shd w:val="clear" w:color="auto" w:fill="auto"/>
+            <w:noWrap/>
+            <w:vAlign w:val="bottom"/>
+          </w:tcPr>
+          <w:p>
+            <w:pPr>
+              <w:jc w:val="right"/>
+              <w:rPr>
+                <w:sz w:val="22"/>
+                <w:szCs w:val="22"/>
+              </w:rPr>
+            </w:pPr>
+            <w:r>
+              <w:rPr>
+                <w:sz w:val="22"/>
+                <w:szCs w:val="22"/>
+              </w:rPr>
+              <w:t>0.</w:t>
+            </w:r>
+            <w:r>
+              <w:rPr>
+                <w:sz w:val="22"/>
+                <w:szCs w:val="22"/>
+              </w:rPr>
+              <w:t>1024769442</w:t>
+            </w:r>
+          </w:p>
+        </w:tc>
+        <w:tc>
+          <w:tcPr>
+            <w:tcW w:w="1724" w:type="dxa"/>
+            <w:tcBorders>
+              <w:top w:val="nil"/>
+              <w:left w:val="nil"/>
+              <w:bottom w:val="nil"/>
+              <w:right w:val="nil"/>
+            </w:tcBorders>
+            <w:shd w:val="clear" w:color="auto" w:fill="auto"/>
+            <w:noWrap/>
+            <w:vAlign w:val="bottom"/>
+          </w:tcPr>
+          <w:p>
+            <w:pPr>
+              <w:jc w:val="right"/>
+              <w:rPr>
+                <w:sz w:val="22"/>
+                <w:szCs w:val="22"/>
+              </w:rPr>
+            </w:pPr>
+            <w:r>
+              <w:rPr>
+                <w:sz w:val="22"/>
+                <w:szCs w:val="22"/>
+              </w:rPr>
+              <w:t>0.3440814438</w:t>
+            </w:r>
+          </w:p>
+        </w:tc>
+        <w:tc>
+          <w:tcPr>
+            <w:tcW w:w="1725" w:type="dxa"/>
+            <w:tcBorders>
+              <w:top w:val="nil"/>
+              <w:left w:val="nil"/>
+              <w:bottom w:val="nil"/>
+              <w:right w:val="nil"/>
+            </w:tcBorders>
+            <w:shd w:val="clear" w:color="auto" w:fill="auto"/>
+            <w:noWrap/>
+            <w:vAlign w:val="bottom"/>
+          </w:tcPr>
+          <w:p>
+            <w:pPr>
+              <w:jc w:val="right"/>
+              <w:rPr>
+                <w:sz w:val="22"/>
+                <w:szCs w:val="22"/>
+              </w:rPr>
+            </w:pPr>
+            <w:r>
+              <w:rPr>
+                <w:sz w:val="22"/>
+                <w:szCs w:val="22"/>
+              </w:rPr>
+              <w:t>0.8739076376</w:t>
+            </w:r>
+          </w:p>
+        </w:tc>
+      </w:tr>
+    </w:tbl>
+    <w:p>
+      <w:pPr>
+        <w:rPr>
+          <w:sz w:val="22"/>
+          <w:szCs w:val="22"/>
+        </w:rPr>
+      </w:pPr>
+    </w:p>
+    <w:p>
+      <w:pPr>
+        <w:rPr>
+          <w:sz w:val="22"/>
+          <w:szCs w:val="22"/>
+        </w:rPr>
+      </w:pPr>
+    </w:p>
+    <w:p>
+      <w:pPr>
+        <w:rPr>
+          <w:sz w:val="22"/>
+          <w:szCs w:val="22"/>
+        </w:rPr>
+      </w:pPr>
+    </w:p>
+    <w:p>
+      <w:pPr>
+        <w:pStyle w:val="ListParagraph"/>
+        <w:numPr>
+          <w:ilvl w:val="0"/>
+          <w:numId w:val="10"/>
+        </w:numPr>
+        <w:rPr>
+          <w:sz w:val="22"/>
+          <w:szCs w:val="22"/>
+        </w:rPr>
+      </w:pPr>
+      <w:r>
+        <w:rPr>
+          <w:sz w:val="22"/>
+          <w:szCs w:val="22"/>
+        </w:rPr>
+        <w:t>non-</w:t>
+      </w:r>
+      <w:r>
+        <w:rPr>
+          <w:sz w:val="22"/>
+          <w:szCs w:val="22"/>
+        </w:rPr>
         <w:t>physical contacts only</w:t>
       </w:r>
     </w:p>
@@ -29287,7 +30056,7 @@
                 <w:sz w:val="22"/>
                 <w:szCs w:val="22"/>
               </w:rPr>
-              <w:t>3.93058489</w:t>
+              <w:t>2.915861811</w:t>
             </w:r>
           </w:p>
         </w:tc>
@@ -29317,7 +30086,7 @@
                 <w:sz w:val="22"/>
                 <w:szCs w:val="22"/>
               </w:rPr>
-              <w:t>1.190114145</w:t>
+              <w:t>0.55912849</w:t>
             </w:r>
           </w:p>
         </w:tc>
@@ -29347,7 +30116,14 @@
                 <w:sz w:val="22"/>
                 <w:szCs w:val="22"/>
               </w:rPr>
-              <w:t>0.5518650089</w:t>
+              <w:t>0.</w:t>
+            </w:r>
+            <w:r>
+              <w:rPr>
+                <w:sz w:val="22"/>
+                <w:szCs w:val="22"/>
+              </w:rPr>
+              <w:t>3405150977</w:t>
             </w:r>
           </w:p>
         </w:tc>
@@ -29440,7 +30216,7 @@
                 <w:sz w:val="22"/>
                 <w:szCs w:val="22"/>
               </w:rPr>
-              <w:t>3.383039627</w:t>
+              <w:t>2.343356313</w:t>
             </w:r>
           </w:p>
         </w:tc>
@@ -29470,7 +30246,7 @@
                 <w:sz w:val="22"/>
                 <w:szCs w:val="22"/>
               </w:rPr>
-              <w:t>3.518210743</w:t>
+              <w:t>5.654681437</w:t>
             </w:r>
           </w:p>
         </w:tc>
@@ -29500,7 +30276,7 @@
                 <w:sz w:val="22"/>
                 <w:szCs w:val="22"/>
               </w:rPr>
-              <w:t>1.390106572</w:t>
+              <w:t>4.272202487</w:t>
             </w:r>
           </w:p>
         </w:tc>
@@ -29600,7 +30376,14 @@
                 <w:sz w:val="22"/>
                 <w:szCs w:val="22"/>
               </w:rPr>
-              <w:t>1024769442</w:t>
+              <w:t>1</w:t>
+            </w:r>
+            <w:r>
+              <w:rPr>
+                <w:sz w:val="22"/>
+                <w:szCs w:val="22"/>
+              </w:rPr>
+              <w:t>718682335</w:t>
             </w:r>
           </w:p>
         </w:tc>
@@ -29630,7 +30413,14 @@
                 <w:sz w:val="22"/>
                 <w:szCs w:val="22"/>
               </w:rPr>
-              <w:t>0.3440814438</w:t>
+              <w:t>0.</w:t>
+            </w:r>
+            <w:r>
+              <w:rPr>
+                <w:sz w:val="22"/>
+                <w:szCs w:val="22"/>
+              </w:rPr>
+              <w:t>2620309023</w:t>
             </w:r>
           </w:p>
         </w:tc>
@@ -29660,20 +30450,19 @@
                 <w:sz w:val="22"/>
                 <w:szCs w:val="22"/>
               </w:rPr>
-              <w:t>0.8739076376</w:t>
+              <w:t>0.</w:t>
+            </w:r>
+            <w:r>
+              <w:rPr>
+                <w:sz w:val="22"/>
+                <w:szCs w:val="22"/>
+              </w:rPr>
+              <w:t>8973179394</w:t>
             </w:r>
           </w:p>
         </w:tc>
       </w:tr>
     </w:tbl>
-    <w:p>
-      <w:pPr>
-        <w:rPr>
-          <w:sz w:val="22"/>
-          <w:szCs w:val="22"/>
-        </w:rPr>
-      </w:pPr>
-    </w:p>
     <w:p>
       <w:pPr>
         <w:rPr>
@@ -30524,7 +31313,7 @@
           <w:sz w:val="22"/>
           <w:szCs w:val="22"/>
         </w:rPr>
-        <w:t>physical contacts only</w:t>
+        <w:t>physical contacts</w:t>
       </w:r>
     </w:p>
     <w:p>
@@ -30582,7 +31371,7 @@
         </w:tc>
         <w:tc>
           <w:tcPr>
-            <w:tcW w:w="1790" w:type="dxa"/>
+            <w:tcW w:w="1791" w:type="dxa"/>
             <w:tcBorders>
               <w:top w:val="nil"/>
               <w:left w:val="nil"/>
@@ -30722,7 +31511,7 @@
         </w:tc>
         <w:tc>
           <w:tcPr>
-            <w:tcW w:w="1724" w:type="dxa"/>
+            <w:tcW w:w="1725" w:type="dxa"/>
             <w:tcBorders>
               <w:top w:val="single" w:sz="4" w:space="0" w:color="auto"/>
               <w:left w:val="nil"/>
@@ -30779,7 +31568,7 @@
         </w:tc>
         <w:tc>
           <w:tcPr>
-            <w:tcW w:w="1790" w:type="dxa"/>
+            <w:tcW w:w="1791" w:type="dxa"/>
             <w:tcBorders>
               <w:top w:val="single" w:sz="4" w:space="0" w:color="auto"/>
               <w:left w:val="nil"/>
@@ -30889,7 +31678,7 @@
         </w:tc>
         <w:tc>
           <w:tcPr>
-            <w:tcW w:w="1724" w:type="dxa"/>
+            <w:tcW w:w="1725" w:type="dxa"/>
             <w:tcBorders>
               <w:top w:val="single" w:sz="4" w:space="0" w:color="auto"/>
               <w:left w:val="nil"/>
@@ -30953,7 +31742,7 @@
         </w:tc>
         <w:tc>
           <w:tcPr>
-            <w:tcW w:w="1790" w:type="dxa"/>
+            <w:tcW w:w="1791" w:type="dxa"/>
             <w:tcBorders>
               <w:top w:val="nil"/>
               <w:left w:val="nil"/>
@@ -31056,7 +31845,7 @@
         </w:tc>
         <w:tc>
           <w:tcPr>
-            <w:tcW w:w="1724" w:type="dxa"/>
+            <w:tcW w:w="1725" w:type="dxa"/>
             <w:tcBorders>
               <w:top w:val="nil"/>
               <w:left w:val="nil"/>
@@ -31120,7 +31909,7 @@
         </w:tc>
         <w:tc>
           <w:tcPr>
-            <w:tcW w:w="1790" w:type="dxa"/>
+            <w:tcW w:w="1791" w:type="dxa"/>
             <w:tcBorders>
               <w:top w:val="nil"/>
               <w:left w:val="nil"/>
@@ -31223,10 +32012,692 @@
         </w:tc>
         <w:tc>
           <w:tcPr>
+            <w:tcW w:w="1725" w:type="dxa"/>
+            <w:tcBorders>
+              <w:top w:val="nil"/>
+              <w:left w:val="nil"/>
+              <w:bottom w:val="nil"/>
+              <w:right w:val="nil"/>
+            </w:tcBorders>
+            <w:shd w:val="clear" w:color="auto" w:fill="auto"/>
+            <w:noWrap/>
+            <w:vAlign w:val="bottom"/>
+          </w:tcPr>
+          <w:p>
+            <w:pPr>
+              <w:jc w:val="right"/>
+              <w:rPr>
+                <w:sz w:val="22"/>
+                <w:szCs w:val="22"/>
+              </w:rPr>
+            </w:pPr>
+            <w:r>
+              <w:rPr>
+                <w:sz w:val="22"/>
+                <w:szCs w:val="22"/>
+              </w:rPr>
+              <w:t>0.</w:t>
+            </w:r>
+            <w:r>
+              <w:rPr>
+                <w:sz w:val="22"/>
+                <w:szCs w:val="22"/>
+              </w:rPr>
+              <w:t>9</w:t>
+            </w:r>
+          </w:p>
+        </w:tc>
+      </w:tr>
+    </w:tbl>
+    <w:p>
+      <w:pPr>
+        <w:rPr>
+          <w:sz w:val="22"/>
+          <w:szCs w:val="22"/>
+        </w:rPr>
+      </w:pPr>
+    </w:p>
+    <w:p>
+      <w:pPr>
+        <w:rPr>
+          <w:sz w:val="22"/>
+          <w:szCs w:val="22"/>
+        </w:rPr>
+      </w:pPr>
+    </w:p>
+    <w:p>
+      <w:pPr>
+        <w:rPr>
+          <w:sz w:val="22"/>
+          <w:szCs w:val="22"/>
+        </w:rPr>
+      </w:pPr>
+    </w:p>
+    <w:p>
+      <w:pPr>
+        <w:pStyle w:val="ListParagraph"/>
+        <w:numPr>
+          <w:ilvl w:val="0"/>
+          <w:numId w:val="12"/>
+        </w:numPr>
+        <w:rPr>
+          <w:sz w:val="22"/>
+          <w:szCs w:val="22"/>
+        </w:rPr>
+      </w:pPr>
+      <w:r>
+        <w:rPr>
+          <w:sz w:val="22"/>
+          <w:szCs w:val="22"/>
+        </w:rPr>
+        <w:t>non-physical contacts only</w:t>
+      </w:r>
+    </w:p>
+    <w:p>
+      <w:pPr>
+        <w:rPr>
+          <w:sz w:val="22"/>
+          <w:szCs w:val="22"/>
+        </w:rPr>
+      </w:pPr>
+    </w:p>
+    <w:tbl>
+      <w:tblPr>
+        <w:tblW w:w="0" w:type="auto"/>
+        <w:tblLayout w:type="fixed"/>
+        <w:tblCellMar>
+          <w:left w:w="0" w:type="dxa"/>
+          <w:right w:w="0" w:type="dxa"/>
+        </w:tblCellMar>
+        <w:tblLook w:val="0000" w:firstRow="0" w:lastRow="0" w:firstColumn="0" w:lastColumn="0" w:noHBand="0" w:noVBand="0"/>
+      </w:tblPr>
+      <w:tblGrid>
+        <w:gridCol w:w="901"/>
+        <w:gridCol w:w="1791"/>
+        <w:gridCol w:w="2544"/>
+        <w:gridCol w:w="1724"/>
+        <w:gridCol w:w="1725"/>
+      </w:tblGrid>
+      <w:tr>
+        <w:trPr>
+          <w:gridAfter w:val="3"/>
+          <w:wAfter w:w="5993" w:type="dxa"/>
+          <w:trHeight w:val="281"/>
+        </w:trPr>
+        <w:tc>
+          <w:tcPr>
+            <w:tcW w:w="901" w:type="dxa"/>
+            <w:tcBorders>
+              <w:top w:val="nil"/>
+              <w:left w:val="nil"/>
+              <w:bottom w:val="nil"/>
+              <w:right w:val="nil"/>
+            </w:tcBorders>
+            <w:shd w:val="clear" w:color="auto" w:fill="auto"/>
+            <w:noWrap/>
+            <w:vAlign w:val="bottom"/>
+          </w:tcPr>
+          <w:p>
+            <w:pPr>
+              <w:rPr>
+                <w:sz w:val="22"/>
+                <w:szCs w:val="22"/>
+              </w:rPr>
+            </w:pPr>
+          </w:p>
+        </w:tc>
+        <w:tc>
+          <w:tcPr>
+            <w:tcW w:w="1791" w:type="dxa"/>
+            <w:tcBorders>
+              <w:top w:val="nil"/>
+              <w:left w:val="nil"/>
+              <w:bottom w:val="nil"/>
+              <w:right w:val="single" w:sz="4" w:space="0" w:color="auto"/>
+            </w:tcBorders>
+            <w:shd w:val="clear" w:color="auto" w:fill="auto"/>
+            <w:noWrap/>
+            <w:vAlign w:val="bottom"/>
+          </w:tcPr>
+          <w:p>
+            <w:pPr>
+              <w:rPr>
+                <w:sz w:val="22"/>
+                <w:szCs w:val="22"/>
+              </w:rPr>
+            </w:pPr>
+          </w:p>
+        </w:tc>
+      </w:tr>
+      <w:tr>
+        <w:trPr>
+          <w:trHeight w:val="289"/>
+        </w:trPr>
+        <w:tc>
+          <w:tcPr>
+            <w:tcW w:w="2692" w:type="dxa"/>
+            <w:gridSpan w:val="2"/>
+            <w:tcBorders>
+              <w:top w:val="nil"/>
+              <w:left w:val="nil"/>
+              <w:bottom w:val="single" w:sz="4" w:space="0" w:color="auto"/>
+              <w:right w:val="single" w:sz="4" w:space="0" w:color="auto"/>
+            </w:tcBorders>
+            <w:shd w:val="clear" w:color="auto" w:fill="auto"/>
+            <w:noWrap/>
+            <w:vAlign w:val="bottom"/>
+          </w:tcPr>
+          <w:p>
+            <w:pPr>
+              <w:rPr>
+                <w:b/>
+                <w:sz w:val="22"/>
+                <w:szCs w:val="22"/>
+              </w:rPr>
+            </w:pPr>
+            <w:r>
+              <w:rPr>
+                <w:b/>
+                <w:sz w:val="22"/>
+                <w:szCs w:val="22"/>
+              </w:rPr>
+              <w:t>age of contact</w:t>
+            </w:r>
+          </w:p>
+        </w:tc>
+        <w:tc>
+          <w:tcPr>
+            <w:tcW w:w="2544" w:type="dxa"/>
+            <w:tcBorders>
+              <w:top w:val="single" w:sz="4" w:space="0" w:color="auto"/>
+              <w:left w:val="single" w:sz="4" w:space="0" w:color="auto"/>
+              <w:bottom w:val="single" w:sz="4" w:space="0" w:color="auto"/>
+              <w:right w:val="nil"/>
+            </w:tcBorders>
+            <w:shd w:val="clear" w:color="auto" w:fill="auto"/>
+            <w:noWrap/>
+            <w:vAlign w:val="center"/>
+          </w:tcPr>
+          <w:p>
+            <w:pPr>
+              <w:jc w:val="right"/>
+              <w:rPr>
+                <w:sz w:val="22"/>
+                <w:szCs w:val="22"/>
+              </w:rPr>
+            </w:pPr>
+            <w:r>
+              <w:rPr>
+                <w:sz w:val="22"/>
+                <w:szCs w:val="22"/>
+              </w:rPr>
+              <w:t>00-</w:t>
+            </w:r>
+            <w:r>
+              <w:rPr>
+                <w:sz w:val="22"/>
+                <w:szCs w:val="22"/>
+              </w:rPr>
+              <w:t>1</w:t>
+            </w:r>
+            <w:r>
+              <w:rPr>
+                <w:sz w:val="22"/>
+                <w:szCs w:val="22"/>
+              </w:rPr>
+              <w:t>4</w:t>
+            </w:r>
+          </w:p>
+        </w:tc>
+        <w:tc>
+          <w:tcPr>
             <w:tcW w:w="1724" w:type="dxa"/>
             <w:tcBorders>
-              <w:top w:val="nil"/>
-              <w:left w:val="nil"/>
+              <w:top w:val="single" w:sz="4" w:space="0" w:color="auto"/>
+              <w:left w:val="nil"/>
+              <w:bottom w:val="single" w:sz="4" w:space="0" w:color="auto"/>
+              <w:right w:val="nil"/>
+            </w:tcBorders>
+            <w:shd w:val="clear" w:color="auto" w:fill="auto"/>
+            <w:noWrap/>
+            <w:vAlign w:val="center"/>
+          </w:tcPr>
+          <w:p>
+            <w:pPr>
+              <w:jc w:val="right"/>
+              <w:rPr>
+                <w:sz w:val="22"/>
+                <w:szCs w:val="22"/>
+              </w:rPr>
+            </w:pPr>
+            <w:r>
+              <w:rPr>
+                <w:sz w:val="22"/>
+                <w:szCs w:val="22"/>
+              </w:rPr>
+              <w:t>15-</w:t>
+            </w:r>
+            <w:r>
+              <w:rPr>
+                <w:sz w:val="22"/>
+                <w:szCs w:val="22"/>
+              </w:rPr>
+              <w:t>64</w:t>
+            </w:r>
+          </w:p>
+        </w:tc>
+        <w:tc>
+          <w:tcPr>
+            <w:tcW w:w="1725" w:type="dxa"/>
+            <w:tcBorders>
+              <w:top w:val="single" w:sz="4" w:space="0" w:color="auto"/>
+              <w:left w:val="nil"/>
+              <w:bottom w:val="single" w:sz="4" w:space="0" w:color="auto"/>
+              <w:right w:val="nil"/>
+            </w:tcBorders>
+            <w:shd w:val="clear" w:color="auto" w:fill="auto"/>
+            <w:noWrap/>
+            <w:vAlign w:val="center"/>
+          </w:tcPr>
+          <w:p>
+            <w:pPr>
+              <w:jc w:val="right"/>
+              <w:rPr>
+                <w:sz w:val="22"/>
+                <w:szCs w:val="22"/>
+              </w:rPr>
+            </w:pPr>
+            <w:r>
+              <w:rPr>
+                <w:sz w:val="22"/>
+                <w:szCs w:val="22"/>
+              </w:rPr>
+              <w:t>65+</w:t>
+            </w:r>
+          </w:p>
+        </w:tc>
+      </w:tr>
+      <w:tr>
+        <w:trPr>
+          <w:trHeight w:val="281"/>
+        </w:trPr>
+        <w:tc>
+          <w:tcPr>
+            <w:tcW w:w="901" w:type="dxa"/>
+            <w:tcBorders>
+              <w:top w:val="single" w:sz="4" w:space="0" w:color="auto"/>
+              <w:left w:val="nil"/>
+              <w:bottom w:val="nil"/>
+              <w:right w:val="nil"/>
+            </w:tcBorders>
+            <w:shd w:val="clear" w:color="auto" w:fill="auto"/>
+            <w:noWrap/>
+            <w:vAlign w:val="bottom"/>
+          </w:tcPr>
+          <w:p>
+            <w:pPr>
+              <w:rPr>
+                <w:sz w:val="22"/>
+                <w:szCs w:val="22"/>
+              </w:rPr>
+            </w:pPr>
+          </w:p>
+        </w:tc>
+        <w:tc>
+          <w:tcPr>
+            <w:tcW w:w="1791" w:type="dxa"/>
+            <w:tcBorders>
+              <w:top w:val="single" w:sz="4" w:space="0" w:color="auto"/>
+              <w:left w:val="nil"/>
+              <w:bottom w:val="nil"/>
+              <w:right w:val="single" w:sz="4" w:space="0" w:color="auto"/>
+            </w:tcBorders>
+            <w:shd w:val="clear" w:color="auto" w:fill="auto"/>
+            <w:noWrap/>
+            <w:vAlign w:val="bottom"/>
+          </w:tcPr>
+          <w:p>
+            <w:pPr>
+              <w:rPr>
+                <w:sz w:val="22"/>
+                <w:szCs w:val="22"/>
+              </w:rPr>
+            </w:pPr>
+            <w:r>
+              <w:rPr>
+                <w:sz w:val="22"/>
+                <w:szCs w:val="22"/>
+              </w:rPr>
+              <w:t>00-</w:t>
+            </w:r>
+            <w:r>
+              <w:rPr>
+                <w:sz w:val="22"/>
+                <w:szCs w:val="22"/>
+              </w:rPr>
+              <w:t>1</w:t>
+            </w:r>
+            <w:r>
+              <w:rPr>
+                <w:sz w:val="22"/>
+                <w:szCs w:val="22"/>
+              </w:rPr>
+              <w:t>4</w:t>
+            </w:r>
+          </w:p>
+        </w:tc>
+        <w:tc>
+          <w:tcPr>
+            <w:tcW w:w="2544" w:type="dxa"/>
+            <w:tcBorders>
+              <w:top w:val="single" w:sz="4" w:space="0" w:color="auto"/>
+              <w:left w:val="single" w:sz="4" w:space="0" w:color="auto"/>
+              <w:bottom w:val="nil"/>
+              <w:right w:val="nil"/>
+            </w:tcBorders>
+            <w:shd w:val="clear" w:color="auto" w:fill="auto"/>
+            <w:noWrap/>
+            <w:vAlign w:val="bottom"/>
+          </w:tcPr>
+          <w:p>
+            <w:pPr>
+              <w:jc w:val="right"/>
+              <w:rPr>
+                <w:sz w:val="22"/>
+                <w:szCs w:val="22"/>
+              </w:rPr>
+            </w:pPr>
+            <w:r>
+              <w:rPr>
+                <w:sz w:val="22"/>
+                <w:szCs w:val="22"/>
+              </w:rPr>
+              <w:t>2.9</w:t>
+            </w:r>
+          </w:p>
+        </w:tc>
+        <w:tc>
+          <w:tcPr>
+            <w:tcW w:w="1724" w:type="dxa"/>
+            <w:tcBorders>
+              <w:top w:val="single" w:sz="4" w:space="0" w:color="auto"/>
+              <w:left w:val="nil"/>
+              <w:bottom w:val="nil"/>
+              <w:right w:val="nil"/>
+            </w:tcBorders>
+            <w:shd w:val="clear" w:color="auto" w:fill="auto"/>
+            <w:noWrap/>
+            <w:vAlign w:val="bottom"/>
+          </w:tcPr>
+          <w:p>
+            <w:pPr>
+              <w:jc w:val="right"/>
+              <w:rPr>
+                <w:sz w:val="22"/>
+                <w:szCs w:val="22"/>
+              </w:rPr>
+            </w:pPr>
+            <w:r>
+              <w:rPr>
+                <w:sz w:val="22"/>
+                <w:szCs w:val="22"/>
+              </w:rPr>
+              <w:t>0.6</w:t>
+            </w:r>
+          </w:p>
+        </w:tc>
+        <w:tc>
+          <w:tcPr>
+            <w:tcW w:w="1725" w:type="dxa"/>
+            <w:tcBorders>
+              <w:top w:val="single" w:sz="4" w:space="0" w:color="auto"/>
+              <w:left w:val="nil"/>
+              <w:bottom w:val="nil"/>
+              <w:right w:val="nil"/>
+            </w:tcBorders>
+            <w:shd w:val="clear" w:color="auto" w:fill="auto"/>
+            <w:noWrap/>
+            <w:vAlign w:val="bottom"/>
+          </w:tcPr>
+          <w:p>
+            <w:pPr>
+              <w:jc w:val="right"/>
+              <w:rPr>
+                <w:sz w:val="22"/>
+                <w:szCs w:val="22"/>
+              </w:rPr>
+            </w:pPr>
+            <w:r>
+              <w:rPr>
+                <w:sz w:val="22"/>
+                <w:szCs w:val="22"/>
+              </w:rPr>
+              <w:t>0.3</w:t>
+            </w:r>
+          </w:p>
+        </w:tc>
+      </w:tr>
+      <w:tr>
+        <w:trPr>
+          <w:trHeight w:val="289"/>
+        </w:trPr>
+        <w:tc>
+          <w:tcPr>
+            <w:tcW w:w="901" w:type="dxa"/>
+            <w:tcBorders>
+              <w:top w:val="nil"/>
+              <w:left w:val="nil"/>
+              <w:bottom w:val="nil"/>
+              <w:right w:val="nil"/>
+            </w:tcBorders>
+            <w:shd w:val="clear" w:color="auto" w:fill="auto"/>
+            <w:noWrap/>
+            <w:vAlign w:val="bottom"/>
+          </w:tcPr>
+          <w:p>
+            <w:pPr>
+              <w:rPr>
+                <w:sz w:val="22"/>
+                <w:szCs w:val="22"/>
+              </w:rPr>
+            </w:pPr>
+          </w:p>
+        </w:tc>
+        <w:tc>
+          <w:tcPr>
+            <w:tcW w:w="1791" w:type="dxa"/>
+            <w:tcBorders>
+              <w:top w:val="nil"/>
+              <w:left w:val="nil"/>
+              <w:bottom w:val="nil"/>
+              <w:right w:val="single" w:sz="4" w:space="0" w:color="auto"/>
+            </w:tcBorders>
+            <w:shd w:val="clear" w:color="auto" w:fill="auto"/>
+            <w:noWrap/>
+            <w:vAlign w:val="bottom"/>
+          </w:tcPr>
+          <w:p>
+            <w:pPr>
+              <w:rPr>
+                <w:sz w:val="22"/>
+                <w:szCs w:val="22"/>
+              </w:rPr>
+            </w:pPr>
+            <w:r>
+              <w:rPr>
+                <w:sz w:val="22"/>
+                <w:szCs w:val="22"/>
+              </w:rPr>
+              <w:t>15-</w:t>
+            </w:r>
+            <w:r>
+              <w:rPr>
+                <w:sz w:val="22"/>
+                <w:szCs w:val="22"/>
+              </w:rPr>
+              <w:t>64</w:t>
+            </w:r>
+          </w:p>
+        </w:tc>
+        <w:tc>
+          <w:tcPr>
+            <w:tcW w:w="2544" w:type="dxa"/>
+            <w:tcBorders>
+              <w:top w:val="nil"/>
+              <w:left w:val="single" w:sz="4" w:space="0" w:color="auto"/>
+              <w:bottom w:val="nil"/>
+              <w:right w:val="nil"/>
+            </w:tcBorders>
+            <w:shd w:val="clear" w:color="auto" w:fill="auto"/>
+            <w:noWrap/>
+            <w:vAlign w:val="bottom"/>
+          </w:tcPr>
+          <w:p>
+            <w:pPr>
+              <w:jc w:val="right"/>
+              <w:rPr>
+                <w:sz w:val="22"/>
+                <w:szCs w:val="22"/>
+              </w:rPr>
+            </w:pPr>
+            <w:r>
+              <w:rPr>
+                <w:sz w:val="22"/>
+                <w:szCs w:val="22"/>
+              </w:rPr>
+              <w:t>2.3</w:t>
+            </w:r>
+          </w:p>
+        </w:tc>
+        <w:tc>
+          <w:tcPr>
+            <w:tcW w:w="1724" w:type="dxa"/>
+            <w:tcBorders>
+              <w:top w:val="nil"/>
+              <w:left w:val="nil"/>
+              <w:bottom w:val="nil"/>
+              <w:right w:val="nil"/>
+            </w:tcBorders>
+            <w:shd w:val="clear" w:color="auto" w:fill="auto"/>
+            <w:noWrap/>
+            <w:vAlign w:val="bottom"/>
+          </w:tcPr>
+          <w:p>
+            <w:pPr>
+              <w:jc w:val="right"/>
+              <w:rPr>
+                <w:sz w:val="22"/>
+                <w:szCs w:val="22"/>
+              </w:rPr>
+            </w:pPr>
+            <w:r>
+              <w:rPr>
+                <w:sz w:val="22"/>
+                <w:szCs w:val="22"/>
+              </w:rPr>
+              <w:t>5.7</w:t>
+            </w:r>
+          </w:p>
+        </w:tc>
+        <w:tc>
+          <w:tcPr>
+            <w:tcW w:w="1725" w:type="dxa"/>
+            <w:tcBorders>
+              <w:top w:val="nil"/>
+              <w:left w:val="nil"/>
+              <w:bottom w:val="nil"/>
+              <w:right w:val="nil"/>
+            </w:tcBorders>
+            <w:shd w:val="clear" w:color="auto" w:fill="auto"/>
+            <w:noWrap/>
+            <w:vAlign w:val="bottom"/>
+          </w:tcPr>
+          <w:p>
+            <w:pPr>
+              <w:jc w:val="right"/>
+              <w:rPr>
+                <w:sz w:val="22"/>
+                <w:szCs w:val="22"/>
+              </w:rPr>
+            </w:pPr>
+            <w:r>
+              <w:rPr>
+                <w:sz w:val="22"/>
+                <w:szCs w:val="22"/>
+              </w:rPr>
+              <w:t>4.3</w:t>
+            </w:r>
+          </w:p>
+        </w:tc>
+      </w:tr>
+      <w:tr>
+        <w:trPr>
+          <w:trHeight w:val="289"/>
+        </w:trPr>
+        <w:tc>
+          <w:tcPr>
+            <w:tcW w:w="901" w:type="dxa"/>
+            <w:tcBorders>
+              <w:top w:val="nil"/>
+              <w:left w:val="nil"/>
+              <w:bottom w:val="nil"/>
+              <w:right w:val="nil"/>
+            </w:tcBorders>
+            <w:shd w:val="clear" w:color="auto" w:fill="auto"/>
+            <w:noWrap/>
+            <w:vAlign w:val="bottom"/>
+          </w:tcPr>
+          <w:p>
+            <w:pPr>
+              <w:rPr>
+                <w:sz w:val="22"/>
+                <w:szCs w:val="22"/>
+              </w:rPr>
+            </w:pPr>
+          </w:p>
+        </w:tc>
+        <w:tc>
+          <w:tcPr>
+            <w:tcW w:w="1791" w:type="dxa"/>
+            <w:tcBorders>
+              <w:top w:val="nil"/>
+              <w:left w:val="nil"/>
+              <w:bottom w:val="nil"/>
+              <w:right w:val="single" w:sz="4" w:space="0" w:color="auto"/>
+            </w:tcBorders>
+            <w:shd w:val="clear" w:color="auto" w:fill="auto"/>
+            <w:noWrap/>
+            <w:vAlign w:val="bottom"/>
+          </w:tcPr>
+          <w:p>
+            <w:pPr>
+              <w:rPr>
+                <w:sz w:val="22"/>
+                <w:szCs w:val="22"/>
+              </w:rPr>
+            </w:pPr>
+            <w:r>
+              <w:rPr>
+                <w:sz w:val="22"/>
+                <w:szCs w:val="22"/>
+              </w:rPr>
+              <w:t>65</w:t>
+            </w:r>
+            <w:r>
+              <w:rPr>
+                <w:sz w:val="22"/>
+                <w:szCs w:val="22"/>
+              </w:rPr>
+              <w:t>+</w:t>
+            </w:r>
+          </w:p>
+        </w:tc>
+        <w:tc>
+          <w:tcPr>
+            <w:tcW w:w="2544" w:type="dxa"/>
+            <w:tcBorders>
+              <w:top w:val="nil"/>
+              <w:left w:val="single" w:sz="4" w:space="0" w:color="auto"/>
               <w:bottom w:val="nil"/>
               <w:right w:val="nil"/>
             </w:tcBorders>
@@ -31254,7 +32725,67 @@
                 <w:sz w:val="22"/>
                 <w:szCs w:val="22"/>
               </w:rPr>
-              <w:t>9</w:t>
+              <w:t>2</w:t>
+            </w:r>
+          </w:p>
+        </w:tc>
+        <w:tc>
+          <w:tcPr>
+            <w:tcW w:w="1724" w:type="dxa"/>
+            <w:tcBorders>
+              <w:top w:val="nil"/>
+              <w:left w:val="nil"/>
+              <w:bottom w:val="nil"/>
+              <w:right w:val="nil"/>
+            </w:tcBorders>
+            <w:shd w:val="clear" w:color="auto" w:fill="auto"/>
+            <w:noWrap/>
+            <w:vAlign w:val="bottom"/>
+          </w:tcPr>
+          <w:p>
+            <w:pPr>
+              <w:jc w:val="right"/>
+              <w:rPr>
+                <w:sz w:val="22"/>
+                <w:szCs w:val="22"/>
+              </w:rPr>
+            </w:pPr>
+            <w:r>
+              <w:rPr>
+                <w:sz w:val="22"/>
+                <w:szCs w:val="22"/>
+              </w:rPr>
+              <w:t>0.3</w:t>
+            </w:r>
+          </w:p>
+        </w:tc>
+        <w:tc>
+          <w:tcPr>
+            <w:tcW w:w="1725" w:type="dxa"/>
+            <w:tcBorders>
+              <w:top w:val="nil"/>
+              <w:left w:val="nil"/>
+              <w:bottom w:val="nil"/>
+              <w:right w:val="nil"/>
+            </w:tcBorders>
+            <w:shd w:val="clear" w:color="auto" w:fill="auto"/>
+            <w:noWrap/>
+            <w:vAlign w:val="bottom"/>
+          </w:tcPr>
+          <w:p>
+            <w:pPr>
+              <w:jc w:val="right"/>
+              <w:rPr>
+                <w:sz w:val="22"/>
+                <w:szCs w:val="22"/>
+              </w:rPr>
+            </w:pPr>
+            <w:r>
+              <w:rPr>
+                <w:sz w:val="22"/>
+                <w:szCs w:val="22"/>
+              </w:rPr>
+              <w:t>0.9</w:t>
             </w:r>
           </w:p>
         </w:tc>
@@ -31268,6 +32799,338 @@
           <w:szCs w:val="22"/>
         </w:rPr>
       </w:pPr>
+    </w:p>
+    <w:p>
+      <w:pPr>
+        <w:rPr>
+          <w:sz w:val="22"/>
+          <w:szCs w:val="22"/>
+        </w:rPr>
+      </w:pPr>
+    </w:p>
+    <w:p>
+      <w:pPr>
+        <w:rPr>
+          <w:sz w:val="22"/>
+          <w:szCs w:val="22"/>
+        </w:rPr>
+      </w:pPr>
+    </w:p>
+    <w:p>
+      <w:pPr>
+        <w:rPr>
+          <w:b/>
+          <w:bCs/>
+          <w:color w:val="FF0000"/>
+          <w:sz w:val="22"/>
+          <w:szCs w:val="22"/>
+        </w:rPr>
+      </w:pPr>
+      <w:r>
+        <w:rPr>
+          <w:b/>
+          <w:bCs/>
+          <w:color w:val="FF0000"/>
+          <w:sz w:val="22"/>
+          <w:szCs w:val="22"/>
+        </w:rPr>
+        <w:t>Significance of figures and implementation in code</w:t>
+      </w:r>
+    </w:p>
+    <w:p>
+      <w:pPr>
+        <w:rPr>
+          <w:b/>
+          <w:bCs/>
+          <w:color w:val="FF0000"/>
+          <w:sz w:val="22"/>
+          <w:szCs w:val="22"/>
+        </w:rPr>
+      </w:pPr>
+    </w:p>
+    <w:p>
+      <w:pPr>
+        <w:rPr>
+          <w:color w:val="000000" w:themeColor="text1"/>
+          <w:sz w:val="22"/>
+          <w:szCs w:val="22"/>
+        </w:rPr>
+      </w:pPr>
+      <w:r>
+        <w:rPr>
+          <w:color w:val="000000" w:themeColor="text1"/>
+          <w:sz w:val="22"/>
+          <w:szCs w:val="22"/>
+        </w:rPr>
+        <w:t xml:space="preserve">The significance of each table is shown in the Venn diagram below. Table a) represents the </w:t>
+      </w:r>
+      <w:proofErr w:type="gramStart"/>
+      <w:r>
+        <w:rPr>
+          <w:color w:val="000000" w:themeColor="text1"/>
+          <w:sz w:val="22"/>
+          <w:szCs w:val="22"/>
+        </w:rPr>
+        <w:t>sum total</w:t>
+      </w:r>
+      <w:proofErr w:type="gramEnd"/>
+      <w:r>
+        <w:rPr>
+          <w:color w:val="000000" w:themeColor="text1"/>
+          <w:sz w:val="22"/>
+          <w:szCs w:val="22"/>
+        </w:rPr>
+        <w:t xml:space="preserve"> of all shaded areas. Table b) represents </w:t>
+      </w:r>
+      <w:r>
+        <w:rPr>
+          <w:color w:val="000000" w:themeColor="text1"/>
+          <w:sz w:val="22"/>
+          <w:szCs w:val="22"/>
+        </w:rPr>
+        <w:t>the purple shaded area. Table c) represents the orange shaded area.</w:t>
+      </w:r>
+    </w:p>
+    <w:p>
+      <w:pPr>
+        <w:rPr>
+          <w:color w:val="000000" w:themeColor="text1"/>
+          <w:sz w:val="22"/>
+          <w:szCs w:val="22"/>
+        </w:rPr>
+      </w:pPr>
+      <w:r>
+        <w:rPr>
+          <w:b/>
+          <w:bCs/>
+          <w:noProof/>
+          <w:color w:val="FF0000"/>
+          <w:sz w:val="22"/>
+          <w:szCs w:val="22"/>
+        </w:rPr>
+        <w:drawing>
+          <wp:anchor distT="0" distB="0" distL="114300" distR="114300" simplePos="0" relativeHeight="251658240" behindDoc="1" locked="0" layoutInCell="1" allowOverlap="1" wp14:anchorId="7DE511A6" wp14:editId="0F891CDB">
+            <wp:simplePos x="0" y="0"/>
+            <wp:positionH relativeFrom="column">
+              <wp:posOffset>-314325</wp:posOffset>
+            </wp:positionH>
+            <wp:positionV relativeFrom="paragraph">
+              <wp:posOffset>112395</wp:posOffset>
+            </wp:positionV>
+            <wp:extent cx="6705600" cy="3035935"/>
+            <wp:effectExtent l="0" t="0" r="0" b="0"/>
+            <wp:wrapSquare wrapText="bothSides"/>
+            <wp:docPr id="1" name="Picture 1" descr="Diagram, venn diagram&#10;&#10;Description automatically generated"/>
+            <wp:cNvGraphicFramePr>
+              <a:graphicFrameLocks xmlns:a="http://schemas.openxmlformats.org/drawingml/2006/main" noChangeAspect="1"/>
+            </wp:cNvGraphicFramePr>
+            <a:graphic xmlns:a="http://schemas.openxmlformats.org/drawingml/2006/main">
+              <a:graphicData uri="http://schemas.openxmlformats.org/drawingml/2006/picture">
+                <pic:pic xmlns:pic="http://schemas.openxmlformats.org/drawingml/2006/picture">
+                  <pic:nvPicPr>
+                    <pic:cNvPr id="1" name="Picture 1" descr="Diagram, venn diagram&#10;&#10;Description automatically generated"/>
+                    <pic:cNvPicPr/>
+                  </pic:nvPicPr>
+                  <pic:blipFill rotWithShape="1">
+                    <a:blip r:embed="rId7" cstate="print">
+                      <a:extLst>
+                        <a:ext uri="{28A0092B-C50C-407E-A947-70E740481C1C}">
+                          <a14:useLocalDpi xmlns:a14="http://schemas.microsoft.com/office/drawing/2010/main" val="0"/>
+                        </a:ext>
+                      </a:extLst>
+                    </a:blip>
+                    <a:srcRect l="-23215" r="-27694"/>
+                    <a:stretch/>
+                  </pic:blipFill>
+                  <pic:spPr bwMode="auto">
+                    <a:xfrm>
+                      <a:off x="0" y="0"/>
+                      <a:ext cx="6705600" cy="3035935"/>
+                    </a:xfrm>
+                    <a:prstGeom prst="rect">
+                      <a:avLst/>
+                    </a:prstGeom>
+                    <a:ln>
+                      <a:noFill/>
+                    </a:ln>
+                    <a:extLst>
+                      <a:ext uri="{53640926-AAD7-44D8-BBD7-CCE9431645EC}">
+                        <a14:shadowObscured xmlns:a14="http://schemas.microsoft.com/office/drawing/2010/main"/>
+                      </a:ext>
+                    </a:extLst>
+                  </pic:spPr>
+                </pic:pic>
+              </a:graphicData>
+            </a:graphic>
+            <wp14:sizeRelH relativeFrom="page">
+              <wp14:pctWidth>0</wp14:pctWidth>
+            </wp14:sizeRelH>
+            <wp14:sizeRelV relativeFrom="page">
+              <wp14:pctHeight>0</wp14:pctHeight>
+            </wp14:sizeRelV>
+          </wp:anchor>
+        </w:drawing>
+      </w:r>
+    </w:p>
+    <w:p>
+      <w:pPr>
+        <w:rPr>
+          <w:color w:val="000000" w:themeColor="text1"/>
+          <w:sz w:val="22"/>
+          <w:szCs w:val="22"/>
+        </w:rPr>
+      </w:pPr>
+      <w:r>
+        <w:rPr>
+          <w:color w:val="000000" w:themeColor="text1"/>
+          <w:sz w:val="22"/>
+          <w:szCs w:val="22"/>
+        </w:rPr>
+        <w:t>The size of the overlap region (representing contacts which belong in both the disease network and the behaviour network) is unknown.</w:t>
+      </w:r>
+    </w:p>
+    <w:p>
+      <w:pPr>
+        <w:rPr>
+          <w:color w:val="000000" w:themeColor="text1"/>
+          <w:sz w:val="22"/>
+          <w:szCs w:val="22"/>
+        </w:rPr>
+      </w:pPr>
+    </w:p>
+    <w:p>
+      <w:pPr>
+        <w:rPr>
+          <w:color w:val="000000" w:themeColor="text1"/>
+          <w:sz w:val="22"/>
+          <w:szCs w:val="22"/>
+        </w:rPr>
+      </w:pPr>
+      <w:r>
+        <w:rPr>
+          <w:color w:val="000000" w:themeColor="text1"/>
+          <w:sz w:val="22"/>
+          <w:szCs w:val="22"/>
+        </w:rPr>
+        <w:t>In the code, I have included an arbitrarily sized overlap region for each of the nine age relations as follows:</w:t>
+      </w:r>
+    </w:p>
+    <w:p>
+      <w:pPr>
+        <w:pStyle w:val="ListParagraph"/>
+        <w:numPr>
+          <w:ilvl w:val="0"/>
+          <w:numId w:val="15"/>
+        </w:numPr>
+        <w:rPr>
+          <w:color w:val="000000" w:themeColor="text1"/>
+          <w:sz w:val="22"/>
+          <w:szCs w:val="22"/>
+        </w:rPr>
+      </w:pPr>
+      <w:r>
+        <w:rPr>
+          <w:color w:val="000000" w:themeColor="text1"/>
+          <w:sz w:val="22"/>
+          <w:szCs w:val="22"/>
+        </w:rPr>
+        <w:t xml:space="preserve">Within the same age group </w:t>
+      </w:r>
+      <w:r>
+        <w:rPr>
+          <w:color w:val="000000" w:themeColor="text1"/>
+          <w:sz w:val="22"/>
+          <w:szCs w:val="22"/>
+        </w:rPr>
+        <w:t xml:space="preserve">for adults and children, </w:t>
+      </w:r>
+      <w:r>
+        <w:rPr>
+          <w:color w:val="000000" w:themeColor="text1"/>
+          <w:sz w:val="22"/>
+          <w:szCs w:val="22"/>
+        </w:rPr>
+        <w:t xml:space="preserve">the ring links are included in both types of </w:t>
+      </w:r>
+      <w:proofErr w:type="gramStart"/>
+      <w:r>
+        <w:rPr>
+          <w:color w:val="000000" w:themeColor="text1"/>
+          <w:sz w:val="22"/>
+          <w:szCs w:val="22"/>
+        </w:rPr>
+        <w:t>network</w:t>
+      </w:r>
+      <w:proofErr w:type="gramEnd"/>
+      <w:r>
+        <w:rPr>
+          <w:color w:val="000000" w:themeColor="text1"/>
+          <w:sz w:val="22"/>
+          <w:szCs w:val="22"/>
+        </w:rPr>
+        <w:t xml:space="preserve"> to represent contacts that are both physical and behavioural.</w:t>
+      </w:r>
+    </w:p>
+    <w:p>
+      <w:pPr>
+        <w:pStyle w:val="ListParagraph"/>
+        <w:numPr>
+          <w:ilvl w:val="0"/>
+          <w:numId w:val="15"/>
+        </w:numPr>
+        <w:rPr>
+          <w:color w:val="000000" w:themeColor="text1"/>
+          <w:sz w:val="22"/>
+          <w:szCs w:val="22"/>
+        </w:rPr>
+      </w:pPr>
+      <w:r>
+        <w:rPr>
+          <w:color w:val="000000" w:themeColor="text1"/>
+          <w:sz w:val="22"/>
+          <w:szCs w:val="22"/>
+        </w:rPr>
+        <w:t xml:space="preserve">For the elderly ring, which has no ring links, </w:t>
+      </w:r>
+      <w:r>
+        <w:rPr>
+          <w:color w:val="000000" w:themeColor="text1"/>
+          <w:sz w:val="22"/>
+          <w:szCs w:val="22"/>
+        </w:rPr>
+        <w:t>50% of the physical links were coded to also be included in the behavioural network.</w:t>
+      </w:r>
+    </w:p>
+    <w:p>
+      <w:pPr>
+        <w:pStyle w:val="ListParagraph"/>
+        <w:numPr>
+          <w:ilvl w:val="0"/>
+          <w:numId w:val="15"/>
+        </w:numPr>
+        <w:rPr>
+          <w:color w:val="000000" w:themeColor="text1"/>
+          <w:sz w:val="22"/>
+          <w:szCs w:val="22"/>
+        </w:rPr>
+      </w:pPr>
+      <w:r>
+        <w:rPr>
+          <w:color w:val="000000" w:themeColor="text1"/>
+          <w:sz w:val="22"/>
+          <w:szCs w:val="22"/>
+        </w:rPr>
+        <w:lastRenderedPageBreak/>
+        <w:t xml:space="preserve">For inter-ring links (across different age groups), </w:t>
+      </w:r>
+      <w:r>
+        <w:rPr>
+          <w:color w:val="000000" w:themeColor="text1"/>
+          <w:sz w:val="22"/>
+          <w:szCs w:val="22"/>
+        </w:rPr>
+        <w:t>a random 50% of physical contacts were also included in the behavioural network.</w:t>
+      </w:r>
     </w:p>
     <w:sectPr>
       <w:pgSz w:w="11907" w:h="16840" w:code="9"/>
@@ -31917,6 +33780,119 @@
     </w:lvl>
   </w:abstractNum>
   <w:abstractNum w:abstractNumId="5" w15:restartNumberingAfterBreak="0">
+    <w:nsid w:val="1ED9116C"/>
+    <w:multiLevelType w:val="hybridMultilevel"/>
+    <w:tmpl w:val="28A4A566"/>
+    <w:lvl w:ilvl="0" w:tplc="08090001">
+      <w:start w:val="1"/>
+      <w:numFmt w:val="bullet"/>
+      <w:lvlText w:val=""/>
+      <w:lvlJc w:val="left"/>
+      <w:pPr>
+        <w:ind w:left="720" w:hanging="360"/>
+      </w:pPr>
+      <w:rPr>
+        <w:rFonts w:ascii="Symbol" w:hAnsi="Symbol" w:hint="default"/>
+      </w:rPr>
+    </w:lvl>
+    <w:lvl w:ilvl="1" w:tplc="08090003" w:tentative="1">
+      <w:start w:val="1"/>
+      <w:numFmt w:val="bullet"/>
+      <w:lvlText w:val="o"/>
+      <w:lvlJc w:val="left"/>
+      <w:pPr>
+        <w:ind w:left="1440" w:hanging="360"/>
+      </w:pPr>
+      <w:rPr>
+        <w:rFonts w:ascii="Courier New" w:hAnsi="Courier New" w:cs="Courier New" w:hint="default"/>
+      </w:rPr>
+    </w:lvl>
+    <w:lvl w:ilvl="2" w:tplc="08090005" w:tentative="1">
+      <w:start w:val="1"/>
+      <w:numFmt w:val="bullet"/>
+      <w:lvlText w:val=""/>
+      <w:lvlJc w:val="left"/>
+      <w:pPr>
+        <w:ind w:left="2160" w:hanging="360"/>
+      </w:pPr>
+      <w:rPr>
+        <w:rFonts w:ascii="Wingdings" w:hAnsi="Wingdings" w:hint="default"/>
+      </w:rPr>
+    </w:lvl>
+    <w:lvl w:ilvl="3" w:tplc="08090001" w:tentative="1">
+      <w:start w:val="1"/>
+      <w:numFmt w:val="bullet"/>
+      <w:lvlText w:val=""/>
+      <w:lvlJc w:val="left"/>
+      <w:pPr>
+        <w:ind w:left="2880" w:hanging="360"/>
+      </w:pPr>
+      <w:rPr>
+        <w:rFonts w:ascii="Symbol" w:hAnsi="Symbol" w:hint="default"/>
+      </w:rPr>
+    </w:lvl>
+    <w:lvl w:ilvl="4" w:tplc="08090003" w:tentative="1">
+      <w:start w:val="1"/>
+      <w:numFmt w:val="bullet"/>
+      <w:lvlText w:val="o"/>
+      <w:lvlJc w:val="left"/>
+      <w:pPr>
+        <w:ind w:left="3600" w:hanging="360"/>
+      </w:pPr>
+      <w:rPr>
+        <w:rFonts w:ascii="Courier New" w:hAnsi="Courier New" w:cs="Courier New" w:hint="default"/>
+      </w:rPr>
+    </w:lvl>
+    <w:lvl w:ilvl="5" w:tplc="08090005" w:tentative="1">
+      <w:start w:val="1"/>
+      <w:numFmt w:val="bullet"/>
+      <w:lvlText w:val=""/>
+      <w:lvlJc w:val="left"/>
+      <w:pPr>
+        <w:ind w:left="4320" w:hanging="360"/>
+      </w:pPr>
+      <w:rPr>
+        <w:rFonts w:ascii="Wingdings" w:hAnsi="Wingdings" w:hint="default"/>
+      </w:rPr>
+    </w:lvl>
+    <w:lvl w:ilvl="6" w:tplc="08090001" w:tentative="1">
+      <w:start w:val="1"/>
+      <w:numFmt w:val="bullet"/>
+      <w:lvlText w:val=""/>
+      <w:lvlJc w:val="left"/>
+      <w:pPr>
+        <w:ind w:left="5040" w:hanging="360"/>
+      </w:pPr>
+      <w:rPr>
+        <w:rFonts w:ascii="Symbol" w:hAnsi="Symbol" w:hint="default"/>
+      </w:rPr>
+    </w:lvl>
+    <w:lvl w:ilvl="7" w:tplc="08090003" w:tentative="1">
+      <w:start w:val="1"/>
+      <w:numFmt w:val="bullet"/>
+      <w:lvlText w:val="o"/>
+      <w:lvlJc w:val="left"/>
+      <w:pPr>
+        <w:ind w:left="5760" w:hanging="360"/>
+      </w:pPr>
+      <w:rPr>
+        <w:rFonts w:ascii="Courier New" w:hAnsi="Courier New" w:cs="Courier New" w:hint="default"/>
+      </w:rPr>
+    </w:lvl>
+    <w:lvl w:ilvl="8" w:tplc="08090005" w:tentative="1">
+      <w:start w:val="1"/>
+      <w:numFmt w:val="bullet"/>
+      <w:lvlText w:val=""/>
+      <w:lvlJc w:val="left"/>
+      <w:pPr>
+        <w:ind w:left="6480" w:hanging="360"/>
+      </w:pPr>
+      <w:rPr>
+        <w:rFonts w:ascii="Wingdings" w:hAnsi="Wingdings" w:hint="default"/>
+      </w:rPr>
+    </w:lvl>
+  </w:abstractNum>
+  <w:abstractNum w:abstractNumId="6" w15:restartNumberingAfterBreak="0">
     <w:nsid w:val="245743CD"/>
     <w:multiLevelType w:val="hybridMultilevel"/>
     <w:tmpl w:val="F08CF0E8"/>
@@ -32005,7 +33981,7 @@
       </w:pPr>
     </w:lvl>
   </w:abstractNum>
-  <w:abstractNum w:abstractNumId="6" w15:restartNumberingAfterBreak="0">
+  <w:abstractNum w:abstractNumId="7" w15:restartNumberingAfterBreak="0">
     <w:nsid w:val="336A3079"/>
     <w:multiLevelType w:val="hybridMultilevel"/>
     <w:tmpl w:val="AA367C9C"/>
@@ -32145,7 +34121,7 @@
       </w:rPr>
     </w:lvl>
   </w:abstractNum>
-  <w:abstractNum w:abstractNumId="7" w15:restartNumberingAfterBreak="0">
+  <w:abstractNum w:abstractNumId="8" w15:restartNumberingAfterBreak="0">
     <w:nsid w:val="43711088"/>
     <w:multiLevelType w:val="hybridMultilevel"/>
     <w:tmpl w:val="DA92CD86"/>
@@ -32285,7 +34261,7 @@
       </w:rPr>
     </w:lvl>
   </w:abstractNum>
-  <w:abstractNum w:abstractNumId="8" w15:restartNumberingAfterBreak="0">
+  <w:abstractNum w:abstractNumId="9" w15:restartNumberingAfterBreak="0">
     <w:nsid w:val="4CA51726"/>
     <w:multiLevelType w:val="hybridMultilevel"/>
     <w:tmpl w:val="7194C39E"/>
@@ -32425,7 +34401,7 @@
       </w:rPr>
     </w:lvl>
   </w:abstractNum>
-  <w:abstractNum w:abstractNumId="9" w15:restartNumberingAfterBreak="0">
+  <w:abstractNum w:abstractNumId="10" w15:restartNumberingAfterBreak="0">
     <w:nsid w:val="54F75EB3"/>
     <w:multiLevelType w:val="hybridMultilevel"/>
     <w:tmpl w:val="617C3E3E"/>
@@ -32514,7 +34490,7 @@
       </w:pPr>
     </w:lvl>
   </w:abstractNum>
-  <w:abstractNum w:abstractNumId="10" w15:restartNumberingAfterBreak="0">
+  <w:abstractNum w:abstractNumId="11" w15:restartNumberingAfterBreak="0">
     <w:nsid w:val="5A900750"/>
     <w:multiLevelType w:val="hybridMultilevel"/>
     <w:tmpl w:val="934C5D14"/>
@@ -32630,7 +34606,185 @@
       </w:pPr>
     </w:lvl>
   </w:abstractNum>
-  <w:abstractNum w:abstractNumId="11" w15:restartNumberingAfterBreak="0">
+  <w:abstractNum w:abstractNumId="12" w15:restartNumberingAfterBreak="0">
+    <w:nsid w:val="67212ED7"/>
+    <w:multiLevelType w:val="hybridMultilevel"/>
+    <w:tmpl w:val="F08CF0E8"/>
+    <w:lvl w:ilvl="0" w:tplc="FFFFFFFF">
+      <w:start w:val="2"/>
+      <w:numFmt w:val="lowerLetter"/>
+      <w:lvlText w:val="%1)"/>
+      <w:lvlJc w:val="left"/>
+      <w:pPr>
+        <w:ind w:left="720" w:hanging="360"/>
+      </w:pPr>
+      <w:rPr>
+        <w:rFonts w:hint="default"/>
+      </w:rPr>
+    </w:lvl>
+    <w:lvl w:ilvl="1" w:tplc="FFFFFFFF" w:tentative="1">
+      <w:start w:val="1"/>
+      <w:numFmt w:val="lowerLetter"/>
+      <w:lvlText w:val="%2."/>
+      <w:lvlJc w:val="left"/>
+      <w:pPr>
+        <w:ind w:left="1440" w:hanging="360"/>
+      </w:pPr>
+    </w:lvl>
+    <w:lvl w:ilvl="2" w:tplc="FFFFFFFF" w:tentative="1">
+      <w:start w:val="1"/>
+      <w:numFmt w:val="lowerRoman"/>
+      <w:lvlText w:val="%3."/>
+      <w:lvlJc w:val="right"/>
+      <w:pPr>
+        <w:ind w:left="2160" w:hanging="180"/>
+      </w:pPr>
+    </w:lvl>
+    <w:lvl w:ilvl="3" w:tplc="FFFFFFFF" w:tentative="1">
+      <w:start w:val="1"/>
+      <w:numFmt w:val="decimal"/>
+      <w:lvlText w:val="%4."/>
+      <w:lvlJc w:val="left"/>
+      <w:pPr>
+        <w:ind w:left="2880" w:hanging="360"/>
+      </w:pPr>
+    </w:lvl>
+    <w:lvl w:ilvl="4" w:tplc="FFFFFFFF" w:tentative="1">
+      <w:start w:val="1"/>
+      <w:numFmt w:val="lowerLetter"/>
+      <w:lvlText w:val="%5."/>
+      <w:lvlJc w:val="left"/>
+      <w:pPr>
+        <w:ind w:left="3600" w:hanging="360"/>
+      </w:pPr>
+    </w:lvl>
+    <w:lvl w:ilvl="5" w:tplc="FFFFFFFF" w:tentative="1">
+      <w:start w:val="1"/>
+      <w:numFmt w:val="lowerRoman"/>
+      <w:lvlText w:val="%6."/>
+      <w:lvlJc w:val="right"/>
+      <w:pPr>
+        <w:ind w:left="4320" w:hanging="180"/>
+      </w:pPr>
+    </w:lvl>
+    <w:lvl w:ilvl="6" w:tplc="FFFFFFFF" w:tentative="1">
+      <w:start w:val="1"/>
+      <w:numFmt w:val="decimal"/>
+      <w:lvlText w:val="%7."/>
+      <w:lvlJc w:val="left"/>
+      <w:pPr>
+        <w:ind w:left="5040" w:hanging="360"/>
+      </w:pPr>
+    </w:lvl>
+    <w:lvl w:ilvl="7" w:tplc="FFFFFFFF" w:tentative="1">
+      <w:start w:val="1"/>
+      <w:numFmt w:val="lowerLetter"/>
+      <w:lvlText w:val="%8."/>
+      <w:lvlJc w:val="left"/>
+      <w:pPr>
+        <w:ind w:left="5760" w:hanging="360"/>
+      </w:pPr>
+    </w:lvl>
+    <w:lvl w:ilvl="8" w:tplc="FFFFFFFF" w:tentative="1">
+      <w:start w:val="1"/>
+      <w:numFmt w:val="lowerRoman"/>
+      <w:lvlText w:val="%9."/>
+      <w:lvlJc w:val="right"/>
+      <w:pPr>
+        <w:ind w:left="6480" w:hanging="180"/>
+      </w:pPr>
+    </w:lvl>
+  </w:abstractNum>
+  <w:abstractNum w:abstractNumId="13" w15:restartNumberingAfterBreak="0">
+    <w:nsid w:val="6B1A2229"/>
+    <w:multiLevelType w:val="hybridMultilevel"/>
+    <w:tmpl w:val="F08CF0E8"/>
+    <w:lvl w:ilvl="0" w:tplc="FFFFFFFF">
+      <w:start w:val="2"/>
+      <w:numFmt w:val="lowerLetter"/>
+      <w:lvlText w:val="%1)"/>
+      <w:lvlJc w:val="left"/>
+      <w:pPr>
+        <w:ind w:left="720" w:hanging="360"/>
+      </w:pPr>
+      <w:rPr>
+        <w:rFonts w:hint="default"/>
+      </w:rPr>
+    </w:lvl>
+    <w:lvl w:ilvl="1" w:tplc="FFFFFFFF" w:tentative="1">
+      <w:start w:val="1"/>
+      <w:numFmt w:val="lowerLetter"/>
+      <w:lvlText w:val="%2."/>
+      <w:lvlJc w:val="left"/>
+      <w:pPr>
+        <w:ind w:left="1440" w:hanging="360"/>
+      </w:pPr>
+    </w:lvl>
+    <w:lvl w:ilvl="2" w:tplc="FFFFFFFF" w:tentative="1">
+      <w:start w:val="1"/>
+      <w:numFmt w:val="lowerRoman"/>
+      <w:lvlText w:val="%3."/>
+      <w:lvlJc w:val="right"/>
+      <w:pPr>
+        <w:ind w:left="2160" w:hanging="180"/>
+      </w:pPr>
+    </w:lvl>
+    <w:lvl w:ilvl="3" w:tplc="FFFFFFFF" w:tentative="1">
+      <w:start w:val="1"/>
+      <w:numFmt w:val="decimal"/>
+      <w:lvlText w:val="%4."/>
+      <w:lvlJc w:val="left"/>
+      <w:pPr>
+        <w:ind w:left="2880" w:hanging="360"/>
+      </w:pPr>
+    </w:lvl>
+    <w:lvl w:ilvl="4" w:tplc="FFFFFFFF" w:tentative="1">
+      <w:start w:val="1"/>
+      <w:numFmt w:val="lowerLetter"/>
+      <w:lvlText w:val="%5."/>
+      <w:lvlJc w:val="left"/>
+      <w:pPr>
+        <w:ind w:left="3600" w:hanging="360"/>
+      </w:pPr>
+    </w:lvl>
+    <w:lvl w:ilvl="5" w:tplc="FFFFFFFF" w:tentative="1">
+      <w:start w:val="1"/>
+      <w:numFmt w:val="lowerRoman"/>
+      <w:lvlText w:val="%6."/>
+      <w:lvlJc w:val="right"/>
+      <w:pPr>
+        <w:ind w:left="4320" w:hanging="180"/>
+      </w:pPr>
+    </w:lvl>
+    <w:lvl w:ilvl="6" w:tplc="FFFFFFFF" w:tentative="1">
+      <w:start w:val="1"/>
+      <w:numFmt w:val="decimal"/>
+      <w:lvlText w:val="%7."/>
+      <w:lvlJc w:val="left"/>
+      <w:pPr>
+        <w:ind w:left="5040" w:hanging="360"/>
+      </w:pPr>
+    </w:lvl>
+    <w:lvl w:ilvl="7" w:tplc="FFFFFFFF" w:tentative="1">
+      <w:start w:val="1"/>
+      <w:numFmt w:val="lowerLetter"/>
+      <w:lvlText w:val="%8."/>
+      <w:lvlJc w:val="left"/>
+      <w:pPr>
+        <w:ind w:left="5760" w:hanging="360"/>
+      </w:pPr>
+    </w:lvl>
+    <w:lvl w:ilvl="8" w:tplc="FFFFFFFF" w:tentative="1">
+      <w:start w:val="1"/>
+      <w:numFmt w:val="lowerRoman"/>
+      <w:lvlText w:val="%9."/>
+      <w:lvlJc w:val="right"/>
+      <w:pPr>
+        <w:ind w:left="6480" w:hanging="180"/>
+      </w:pPr>
+    </w:lvl>
+  </w:abstractNum>
+  <w:abstractNum w:abstractNumId="14" w15:restartNumberingAfterBreak="0">
     <w:nsid w:val="77AC5BE0"/>
     <w:multiLevelType w:val="hybridMultilevel"/>
     <w:tmpl w:val="F55E9A32"/>
@@ -32774,7 +34928,7 @@
     <w:abstractNumId w:val="4"/>
   </w:num>
   <w:num w:numId="2">
-    <w:abstractNumId w:val="6"/>
+    <w:abstractNumId w:val="7"/>
   </w:num>
   <w:num w:numId="3">
     <w:abstractNumId w:val="0"/>
@@ -32783,28 +34937,37 @@
     <w:abstractNumId w:val="2"/>
   </w:num>
   <w:num w:numId="5">
+    <w:abstractNumId w:val="14"/>
+  </w:num>
+  <w:num w:numId="6">
     <w:abstractNumId w:val="11"/>
   </w:num>
-  <w:num w:numId="6">
+  <w:num w:numId="7">
+    <w:abstractNumId w:val="9"/>
+  </w:num>
+  <w:num w:numId="8">
+    <w:abstractNumId w:val="8"/>
+  </w:num>
+  <w:num w:numId="9">
     <w:abstractNumId w:val="10"/>
   </w:num>
-  <w:num w:numId="7">
-    <w:abstractNumId w:val="8"/>
-  </w:num>
-  <w:num w:numId="8">
-    <w:abstractNumId w:val="7"/>
-  </w:num>
-  <w:num w:numId="9">
-    <w:abstractNumId w:val="9"/>
-  </w:num>
   <w:num w:numId="10">
-    <w:abstractNumId w:val="5"/>
+    <w:abstractNumId w:val="6"/>
   </w:num>
   <w:num w:numId="11">
     <w:abstractNumId w:val="3"/>
   </w:num>
   <w:num w:numId="12">
     <w:abstractNumId w:val="1"/>
+  </w:num>
+  <w:num w:numId="13">
+    <w:abstractNumId w:val="13"/>
+  </w:num>
+  <w:num w:numId="14">
+    <w:abstractNumId w:val="12"/>
+  </w:num>
+  <w:num w:numId="15">
+    <w:abstractNumId w:val="5"/>
   </w:num>
 </w:numbering>
 </file>
@@ -32836,6 +34999,50 @@
     <w:lsdException w:name="Subtitle" w:qFormat="1"/>
     <w:lsdException w:name="Strong" w:qFormat="1"/>
     <w:lsdException w:name="Emphasis" w:qFormat="1"/>
+    <w:lsdException w:name="Normal Table" w:semiHidden="1" w:unhideWhenUsed="1"/>
+    <w:lsdException w:name="Table Simple 1" w:semiHidden="1" w:unhideWhenUsed="1"/>
+    <w:lsdException w:name="Table Simple 2" w:semiHidden="1" w:unhideWhenUsed="1"/>
+    <w:lsdException w:name="Table Simple 3" w:semiHidden="1" w:unhideWhenUsed="1"/>
+    <w:lsdException w:name="Table Classic 1" w:semiHidden="1" w:unhideWhenUsed="1"/>
+    <w:lsdException w:name="Table Classic 2" w:semiHidden="1" w:unhideWhenUsed="1"/>
+    <w:lsdException w:name="Table Classic 3" w:semiHidden="1" w:unhideWhenUsed="1"/>
+    <w:lsdException w:name="Table Classic 4" w:semiHidden="1" w:unhideWhenUsed="1"/>
+    <w:lsdException w:name="Table Colorful 1" w:semiHidden="1" w:unhideWhenUsed="1"/>
+    <w:lsdException w:name="Table Colorful 2" w:semiHidden="1" w:unhideWhenUsed="1"/>
+    <w:lsdException w:name="Table Colorful 3" w:semiHidden="1" w:unhideWhenUsed="1"/>
+    <w:lsdException w:name="Table Columns 1" w:semiHidden="1" w:unhideWhenUsed="1"/>
+    <w:lsdException w:name="Table Columns 2" w:semiHidden="1" w:unhideWhenUsed="1"/>
+    <w:lsdException w:name="Table Columns 3" w:semiHidden="1" w:unhideWhenUsed="1"/>
+    <w:lsdException w:name="Table Columns 4" w:semiHidden="1" w:unhideWhenUsed="1"/>
+    <w:lsdException w:name="Table Columns 5" w:semiHidden="1" w:unhideWhenUsed="1"/>
+    <w:lsdException w:name="Table Grid 1" w:semiHidden="1" w:unhideWhenUsed="1"/>
+    <w:lsdException w:name="Table Grid 2" w:semiHidden="1" w:unhideWhenUsed="1"/>
+    <w:lsdException w:name="Table Grid 3" w:semiHidden="1" w:unhideWhenUsed="1"/>
+    <w:lsdException w:name="Table Grid 4" w:semiHidden="1" w:unhideWhenUsed="1"/>
+    <w:lsdException w:name="Table Grid 5" w:semiHidden="1" w:unhideWhenUsed="1"/>
+    <w:lsdException w:name="Table Grid 6" w:semiHidden="1" w:unhideWhenUsed="1"/>
+    <w:lsdException w:name="Table Grid 7" w:semiHidden="1" w:unhideWhenUsed="1"/>
+    <w:lsdException w:name="Table Grid 8" w:semiHidden="1" w:unhideWhenUsed="1"/>
+    <w:lsdException w:name="Table List 1" w:semiHidden="1" w:unhideWhenUsed="1"/>
+    <w:lsdException w:name="Table List 2" w:semiHidden="1" w:unhideWhenUsed="1"/>
+    <w:lsdException w:name="Table List 3" w:semiHidden="1" w:unhideWhenUsed="1"/>
+    <w:lsdException w:name="Table List 4" w:semiHidden="1" w:unhideWhenUsed="1"/>
+    <w:lsdException w:name="Table List 5" w:semiHidden="1" w:unhideWhenUsed="1"/>
+    <w:lsdException w:name="Table List 6" w:semiHidden="1" w:unhideWhenUsed="1"/>
+    <w:lsdException w:name="Table List 7" w:semiHidden="1" w:unhideWhenUsed="1"/>
+    <w:lsdException w:name="Table List 8" w:semiHidden="1" w:unhideWhenUsed="1"/>
+    <w:lsdException w:name="Table 3D effects 1" w:semiHidden="1" w:unhideWhenUsed="1"/>
+    <w:lsdException w:name="Table 3D effects 2" w:semiHidden="1" w:unhideWhenUsed="1"/>
+    <w:lsdException w:name="Table 3D effects 3" w:semiHidden="1" w:unhideWhenUsed="1"/>
+    <w:lsdException w:name="Table Contemporary" w:semiHidden="1" w:unhideWhenUsed="1"/>
+    <w:lsdException w:name="Table Elegant" w:semiHidden="1" w:unhideWhenUsed="1"/>
+    <w:lsdException w:name="Table Professional" w:semiHidden="1" w:unhideWhenUsed="1"/>
+    <w:lsdException w:name="Table Subtle 1" w:semiHidden="1" w:unhideWhenUsed="1"/>
+    <w:lsdException w:name="Table Subtle 2" w:semiHidden="1" w:unhideWhenUsed="1"/>
+    <w:lsdException w:name="Table Web 1" w:semiHidden="1" w:unhideWhenUsed="1"/>
+    <w:lsdException w:name="Table Web 2" w:semiHidden="1" w:unhideWhenUsed="1"/>
+    <w:lsdException w:name="Table Web 3" w:semiHidden="1" w:unhideWhenUsed="1"/>
+    <w:lsdException w:name="Table Theme" w:semiHidden="1" w:unhideWhenUsed="1"/>
     <w:lsdException w:name="Placeholder Text" w:semiHidden="1" w:uiPriority="99"/>
     <w:lsdException w:name="No Spacing" w:uiPriority="1" w:qFormat="1"/>
     <w:lsdException w:name="Light Shading" w:uiPriority="60"/>
@@ -33069,11 +35276,15 @@
   </w:style>
   <w:style w:type="character" w:default="1" w:styleId="DefaultParagraphFont">
     <w:name w:val="Default Paragraph Font"/>
+    <w:uiPriority w:val="1"/>
     <w:semiHidden/>
+    <w:unhideWhenUsed/>
   </w:style>
   <w:style w:type="table" w:default="1" w:styleId="TableNormal">
     <w:name w:val="Normal Table"/>
+    <w:uiPriority w:val="99"/>
     <w:semiHidden/>
+    <w:unhideWhenUsed/>
     <w:tblPr>
       <w:tblInd w:w="0" w:type="dxa"/>
       <w:tblCellMar>
@@ -33086,7 +35297,20 @@
   </w:style>
   <w:style w:type="numbering" w:default="1" w:styleId="NoList">
     <w:name w:val="No List"/>
+    <w:uiPriority w:val="99"/>
     <w:semiHidden/>
+    <w:unhideWhenUsed/>
+  </w:style>
+  <w:style w:type="paragraph" w:styleId="ListParagraph">
+    <w:name w:val="List Paragraph"/>
+    <w:basedOn w:val="Normal"/>
+    <w:uiPriority w:val="34"/>
+    <w:qFormat/>
+    <w:rsid w:val="00A5629D"/>
+    <w:pPr>
+      <w:ind w:left="720"/>
+      <w:contextualSpacing/>
+    </w:pPr>
   </w:style>
 </w:styles>
 </file>

</xml_diff>